<commit_message>
aggiunte le  matricole nella relazione
</commit_message>
<xml_diff>
--- a/Relazione.docx
+++ b/Relazione.docx
@@ -22,6 +22,24 @@
     </w:p>
     <w:p>
       <w:pPr>
+        <w:jc w:val="center"/>
+        <w:rPr>
+          <w:color w:val="FF0000"/>
+          <w:sz w:val="24"/>
+          <w:szCs w:val="24"/>
+        </w:rPr>
+      </w:pPr>
+      <w:r>
+        <w:rPr>
+          <w:color w:val="FF0000"/>
+          <w:sz w:val="24"/>
+          <w:szCs w:val="24"/>
+        </w:rPr>
+        <w:t>Eni Zeza 308966 – Leonardo Cracolici 306798</w:t>
+      </w:r>
+    </w:p>
+    <w:p>
+      <w:pPr>
         <w:rPr>
           <w:b/>
           <w:bCs/>
@@ -561,17 +579,8 @@
           <w:sz w:val="28"/>
           <w:szCs w:val="28"/>
         </w:rPr>
-        <w:t xml:space="preserve"> verifica delle credenziali; per questo abbiamo utilizzato dotenv per leggere le variabili di configurazioni contenenti le nostre chiavi private JWT, Stripe e la stringa di collegamento al nostro database MongoDB.</w:t>
-      </w:r>
-    </w:p>
-    <w:p>
-      <w:pPr>
-        <w:rPr>
-          <w:color w:val="000000" w:themeColor="text1"/>
-          <w:sz w:val="28"/>
-          <w:szCs w:val="28"/>
-        </w:rPr>
-      </w:pPr>
+        <w:t xml:space="preserve"> verifica delle credenziali; per questo abbiamo utilizzato dotenv per leggere le </w:t>
+      </w:r>
       <w:r>
         <w:rPr>
           <w:color w:val="000000" w:themeColor="text1"/>
@@ -579,6 +588,23 @@
           <w:szCs w:val="28"/>
         </w:rPr>
         <w:lastRenderedPageBreak/>
+        <w:t>variabili di configurazioni contenenti le nostre chiavi private JWT, Stripe e la stringa di collegamento al nostro database MongoDB.</w:t>
+      </w:r>
+    </w:p>
+    <w:p>
+      <w:pPr>
+        <w:rPr>
+          <w:color w:val="000000" w:themeColor="text1"/>
+          <w:sz w:val="28"/>
+          <w:szCs w:val="28"/>
+        </w:rPr>
+      </w:pPr>
+      <w:r>
+        <w:rPr>
+          <w:color w:val="000000" w:themeColor="text1"/>
+          <w:sz w:val="28"/>
+          <w:szCs w:val="28"/>
+        </w:rPr>
         <w:t xml:space="preserve">Abbiamo optato per un database NoSQL dato che di esperienza con database SQL ne abbiamo </w:t>
       </w:r>
       <w:r>

</xml_diff>